<commit_message>
Replace Activity 1 FOSS (Teacher).docx
</commit_message>
<xml_diff>
--- a/materials/AliPOGILandLabs/POGILs/Activity 1 FOSS (Teacher).docx
+++ b/materials/AliPOGILandLabs/POGILs/Activity 1 FOSS (Teacher).docx
@@ -95,8 +95,6 @@
           <w:highlight w:val="yellow"/>
         </w:rPr>
       </w:pPr>
-      <w:bookmarkStart w:id="2" w:name="_GoBack"/>
-      <w:bookmarkEnd w:id="2"/>
     </w:p>
     <w:p>
       <w:pPr>
@@ -141,8 +139,8 @@
           <w:b/>
         </w:rPr>
       </w:pPr>
-      <w:bookmarkStart w:id="3" w:name="_heading=h.1fob9te" w:colFirst="0" w:colLast="0"/>
-      <w:bookmarkEnd w:id="3"/>
+      <w:bookmarkStart w:id="2" w:name="_heading=h.1fob9te" w:colFirst="0" w:colLast="0"/>
+      <w:bookmarkEnd w:id="2"/>
       <w:r>
         <w:rPr>
           <w:rFonts w:ascii="Calibri" w:eastAsia="Calibri" w:hAnsi="Calibri" w:cs="Calibri"/>
@@ -303,7 +301,8 @@
     <w:p>
       <w:pPr>
         <w:pStyle w:val="Heading2"/>
-        <w:spacing w:before="0" w:after="0" w:line="360" w:lineRule="auto"/>
+        <w:spacing w:before="0" w:after="0" w:line="240" w:lineRule="auto"/>
+        <w:contextualSpacing/>
         <w:rPr>
           <w:rFonts w:ascii="Calibri" w:eastAsia="Calibri" w:hAnsi="Calibri" w:cs="Calibri"/>
           <w:b/>
@@ -319,7 +318,13 @@
     </w:p>
     <w:p>
       <w:pPr>
-        <w:spacing w:line="360" w:lineRule="auto"/>
+        <w:pStyle w:val="ListParagraph"/>
+        <w:numPr>
+          <w:ilvl w:val="0"/>
+          <w:numId w:val="19"/>
+        </w:numPr>
+        <w:spacing w:line="240" w:lineRule="auto"/>
+        <w:jc w:val="both"/>
         <w:rPr>
           <w:rFonts w:ascii="Calibri" w:eastAsia="Calibri" w:hAnsi="Calibri" w:cs="Calibri"/>
           <w:i/>
@@ -330,12 +335,76 @@
           <w:rFonts w:ascii="Calibri" w:eastAsia="Calibri" w:hAnsi="Calibri" w:cs="Calibri"/>
           <w:i/>
         </w:rPr>
+        <w:t>Before you start, make sure everyone in your team has a new role (not the same role as the last activity).</w:t>
+      </w:r>
+    </w:p>
+    <w:p>
+      <w:pPr>
+        <w:pStyle w:val="ListParagraph"/>
+        <w:numPr>
+          <w:ilvl w:val="0"/>
+          <w:numId w:val="19"/>
+        </w:numPr>
+        <w:spacing w:line="240" w:lineRule="auto"/>
+        <w:jc w:val="both"/>
+        <w:rPr>
+          <w:rFonts w:ascii="Calibri" w:eastAsia="Calibri" w:hAnsi="Calibri" w:cs="Calibri"/>
+          <w:i/>
+        </w:rPr>
+      </w:pPr>
+      <w:r>
+        <w:rPr>
+          <w:rFonts w:ascii="Calibri" w:eastAsia="Calibri" w:hAnsi="Calibri" w:cs="Calibri"/>
+          <w:i/>
+          <w:lang w:val="en-US"/>
+        </w:rPr>
+        <w:t>I</w:t>
+      </w:r>
+      <w:proofErr w:type="spellStart"/>
+      <w:r>
+        <w:rPr>
+          <w:rFonts w:ascii="Calibri" w:eastAsia="Calibri" w:hAnsi="Calibri" w:cs="Calibri"/>
+          <w:i/>
+        </w:rPr>
+        <w:t>f</w:t>
+      </w:r>
+      <w:proofErr w:type="spellEnd"/>
+      <w:r>
+        <w:rPr>
+          <w:rFonts w:ascii="Calibri" w:eastAsia="Calibri" w:hAnsi="Calibri" w:cs="Calibri"/>
+          <w:i/>
+        </w:rPr>
+        <w:t xml:space="preserve"> you have three people, combine the Manager and Reflector roles.</w:t>
+      </w:r>
+    </w:p>
+    <w:p>
+      <w:pPr>
+        <w:spacing w:line="240" w:lineRule="auto"/>
+        <w:rPr>
+          <w:rFonts w:ascii="Calibri" w:eastAsia="Calibri" w:hAnsi="Calibri" w:cs="Calibri"/>
+          <w:i/>
+        </w:rPr>
+      </w:pPr>
+    </w:p>
+    <w:p>
+      <w:pPr>
+        <w:spacing w:line="240" w:lineRule="auto"/>
+        <w:rPr>
+          <w:rFonts w:ascii="Calibri" w:eastAsia="Calibri" w:hAnsi="Calibri" w:cs="Calibri"/>
+          <w:i/>
+        </w:rPr>
+      </w:pPr>
+      <w:r>
+        <w:rPr>
+          <w:rFonts w:ascii="Calibri" w:eastAsia="Calibri" w:hAnsi="Calibri" w:cs="Calibri"/>
+          <w:i/>
+        </w:rPr>
         <w:t>Record role assignments here.</w:t>
       </w:r>
     </w:p>
     <w:p>
       <w:pPr>
-        <w:spacing w:line="360" w:lineRule="auto"/>
+        <w:spacing w:line="240" w:lineRule="auto"/>
         <w:rPr>
           <w:rFonts w:ascii="Calibri" w:eastAsia="Calibri" w:hAnsi="Calibri" w:cs="Calibri"/>
         </w:rPr>
@@ -563,15 +632,6 @@
     </w:tbl>
     <w:p>
       <w:pPr>
-        <w:spacing w:line="360" w:lineRule="auto"/>
-        <w:rPr>
-          <w:rFonts w:ascii="Calibri" w:eastAsia="Calibri" w:hAnsi="Calibri" w:cs="Calibri"/>
-          <w:highlight w:val="yellow"/>
-        </w:rPr>
-      </w:pPr>
-    </w:p>
-    <w:p>
-      <w:pPr>
         <w:pStyle w:val="Heading1"/>
         <w:spacing w:before="0" w:after="0" w:line="360" w:lineRule="auto"/>
         <w:rPr>
@@ -579,8 +639,8 @@
           <w:b/>
         </w:rPr>
       </w:pPr>
-      <w:bookmarkStart w:id="4" w:name="_heading=h.3znysh7" w:colFirst="0" w:colLast="0"/>
-      <w:bookmarkEnd w:id="4"/>
+      <w:bookmarkStart w:id="3" w:name="_heading=h.3znysh7" w:colFirst="0" w:colLast="0"/>
+      <w:bookmarkEnd w:id="3"/>
       <w:r>
         <w:rPr>
           <w:rFonts w:ascii="Calibri" w:eastAsia="Calibri" w:hAnsi="Calibri" w:cs="Calibri"/>
@@ -601,14 +661,7 @@
           <w:rFonts w:ascii="Calibri" w:eastAsia="Calibri" w:hAnsi="Calibri" w:cs="Calibri"/>
           <w:b/>
         </w:rPr>
-        <w:t xml:space="preserve">: FOSS </w:t>
-      </w:r>
-      <w:r>
-        <w:rPr>
-          <w:rFonts w:ascii="Calibri" w:eastAsia="Calibri" w:hAnsi="Calibri" w:cs="Calibri"/>
-          <w:b/>
-        </w:rPr>
-        <w:t>Introduction</w:t>
+        <w:t>: FOSS Introduction</w:t>
       </w:r>
     </w:p>
     <w:p>
@@ -651,27 +704,48 @@
     </w:p>
     <w:p>
       <w:pPr>
-        <w:spacing w:line="240" w:lineRule="auto"/>
-        <w:rPr>
-          <w:rFonts w:ascii="Calibri" w:eastAsia="Calibri" w:hAnsi="Calibri" w:cs="Calibri"/>
-        </w:rPr>
-      </w:pPr>
-    </w:p>
-    <w:p>
-      <w:pPr>
-        <w:pStyle w:val="Heading2"/>
-        <w:spacing w:before="0" w:after="0" w:line="360" w:lineRule="auto"/>
+        <w:jc w:val="both"/>
         <w:rPr>
           <w:rFonts w:ascii="Calibri" w:eastAsia="Calibri" w:hAnsi="Calibri" w:cs="Calibri"/>
           <w:b/>
+          <w:bCs/>
+          <w:i/>
+          <w:iCs/>
+          <w:color w:val="00B050"/>
         </w:rPr>
       </w:pPr>
       <w:r>
         <w:rPr>
           <w:rFonts w:ascii="Calibri" w:eastAsia="Calibri" w:hAnsi="Calibri" w:cs="Calibri"/>
           <w:b/>
-        </w:rPr>
-        <w:t>Instructions and Questions (15 min)</w:t>
+          <w:bCs/>
+          <w:i/>
+          <w:iCs/>
+          <w:color w:val="00B050"/>
+        </w:rPr>
+        <w:t>For th</w:t>
+      </w:r>
+      <w:r>
+        <w:rPr>
+          <w:rFonts w:ascii="Calibri" w:eastAsia="Calibri" w:hAnsi="Calibri" w:cs="Calibri"/>
+          <w:b/>
+          <w:bCs/>
+          <w:i/>
+          <w:iCs/>
+          <w:color w:val="00B050"/>
+        </w:rPr>
+        <w:t>is model, i</w:t>
+      </w:r>
+      <w:r>
+        <w:rPr>
+          <w:rFonts w:ascii="Calibri" w:eastAsia="Calibri" w:hAnsi="Calibri" w:cs="Calibri"/>
+          <w:b/>
+          <w:bCs/>
+          <w:i/>
+          <w:iCs/>
+          <w:color w:val="00B050"/>
+        </w:rPr>
+        <w:t>nstructors can choose to:</w:t>
       </w:r>
     </w:p>
     <w:p>
@@ -679,46 +753,132 @@
         <w:pStyle w:val="ListParagraph"/>
         <w:numPr>
           <w:ilvl w:val="0"/>
-          <w:numId w:val="12"/>
+          <w:numId w:val="20"/>
         </w:numPr>
         <w:jc w:val="both"/>
         <w:rPr>
           <w:rFonts w:ascii="Calibri" w:eastAsia="Calibri" w:hAnsi="Calibri" w:cs="Calibri"/>
-        </w:rPr>
-      </w:pPr>
-      <w:r>
-        <w:rPr>
-          <w:rFonts w:ascii="Calibri" w:eastAsia="Calibri" w:hAnsi="Calibri" w:cs="Calibri"/>
-        </w:rPr>
-        <w:t>Watch (</w:t>
-      </w:r>
-      <w:r>
-        <w:rPr>
-          <w:rFonts w:ascii="Calibri" w:eastAsia="Calibri" w:hAnsi="Calibri" w:cs="Calibri"/>
           <w:b/>
           <w:bCs/>
-          <w:color w:val="FF0000"/>
-          <w:u w:val="single"/>
-        </w:rPr>
-        <w:t>Students can watch the video as homework before class starts</w:t>
-      </w:r>
-      <w:r>
-        <w:rPr>
-          <w:rFonts w:ascii="Calibri" w:eastAsia="Calibri" w:hAnsi="Calibri" w:cs="Calibri"/>
-        </w:rPr>
-        <w:t>) the “Open Source Basics” video by Sarah Moyle for Intel Software.</w:t>
-      </w:r>
-      <w:r>
-        <w:rPr>
-          <w:rFonts w:ascii="Calibri" w:eastAsia="Calibri" w:hAnsi="Calibri" w:cs="Calibri"/>
-        </w:rPr>
-        <w:t xml:space="preserve"> </w:t>
-      </w:r>
-      <w:r>
-        <w:rPr>
-          <w:rFonts w:ascii="Calibri" w:eastAsia="Calibri" w:hAnsi="Calibri" w:cs="Calibri"/>
-        </w:rPr>
-        <w:t>The video uses “family cookies recipe” as a metaphor for the processes that FOSS communities use to collaborate.</w:t>
+          <w:i/>
+          <w:iCs/>
+          <w:color w:val="00B050"/>
+        </w:rPr>
+      </w:pPr>
+      <w:r>
+        <w:rPr>
+          <w:rFonts w:ascii="Calibri" w:eastAsia="Calibri" w:hAnsi="Calibri" w:cs="Calibri"/>
+          <w:b/>
+          <w:bCs/>
+          <w:i/>
+          <w:iCs/>
+          <w:color w:val="00B050"/>
+        </w:rPr>
+        <w:t xml:space="preserve">Post </w:t>
+      </w:r>
+      <w:r>
+        <w:rPr>
+          <w:rFonts w:ascii="Calibri" w:eastAsia="Calibri" w:hAnsi="Calibri" w:cs="Calibri"/>
+          <w:b/>
+          <w:bCs/>
+          <w:i/>
+          <w:iCs/>
+          <w:color w:val="00B050"/>
+        </w:rPr>
+        <w:t xml:space="preserve">the video </w:t>
+      </w:r>
+      <w:r>
+        <w:rPr>
+          <w:rFonts w:ascii="Calibri" w:eastAsia="Calibri" w:hAnsi="Calibri" w:cs="Calibri"/>
+          <w:b/>
+          <w:bCs/>
+          <w:i/>
+          <w:iCs/>
+          <w:color w:val="00B050"/>
+        </w:rPr>
+        <w:t>as homework before class starts</w:t>
+      </w:r>
+    </w:p>
+    <w:p>
+      <w:pPr>
+        <w:pStyle w:val="ListParagraph"/>
+        <w:numPr>
+          <w:ilvl w:val="0"/>
+          <w:numId w:val="20"/>
+        </w:numPr>
+        <w:jc w:val="both"/>
+        <w:rPr>
+          <w:rFonts w:ascii="Calibri" w:eastAsia="Calibri" w:hAnsi="Calibri" w:cs="Calibri"/>
+          <w:b/>
+          <w:bCs/>
+          <w:i/>
+          <w:iCs/>
+          <w:color w:val="00B050"/>
+        </w:rPr>
+      </w:pPr>
+      <w:r>
+        <w:rPr>
+          <w:rFonts w:ascii="Calibri" w:eastAsia="Calibri" w:hAnsi="Calibri" w:cs="Calibri"/>
+          <w:b/>
+          <w:bCs/>
+          <w:i/>
+          <w:iCs/>
+          <w:color w:val="00B050"/>
+        </w:rPr>
+        <w:t>Play the video in the classroom before students start working on the model.</w:t>
+      </w:r>
+    </w:p>
+    <w:p>
+      <w:pPr>
+        <w:rPr>
+          <w:rFonts w:ascii="Calibri" w:eastAsia="Calibri" w:hAnsi="Calibri" w:cs="Calibri"/>
+        </w:rPr>
+      </w:pPr>
+    </w:p>
+    <w:p>
+      <w:pPr>
+        <w:spacing w:line="240" w:lineRule="auto"/>
+        <w:rPr>
+          <w:rFonts w:ascii="Calibri" w:eastAsia="Calibri" w:hAnsi="Calibri" w:cs="Calibri"/>
+        </w:rPr>
+      </w:pPr>
+    </w:p>
+    <w:p>
+      <w:pPr>
+        <w:pStyle w:val="Heading2"/>
+        <w:spacing w:before="0" w:after="0" w:line="360" w:lineRule="auto"/>
+        <w:rPr>
+          <w:rFonts w:ascii="Calibri" w:eastAsia="Calibri" w:hAnsi="Calibri" w:cs="Calibri" w:hint="cs"/>
+          <w:b/>
+          <w:rtl/>
+          <w:lang w:bidi="ar-IQ"/>
+        </w:rPr>
+      </w:pPr>
+      <w:r>
+        <w:rPr>
+          <w:rFonts w:ascii="Calibri" w:eastAsia="Calibri" w:hAnsi="Calibri" w:cs="Calibri"/>
+          <w:b/>
+        </w:rPr>
+        <w:t>Instructions and Questions (15 min)</w:t>
+      </w:r>
+    </w:p>
+    <w:p>
+      <w:pPr>
+        <w:pStyle w:val="ListParagraph"/>
+        <w:numPr>
+          <w:ilvl w:val="0"/>
+          <w:numId w:val="22"/>
+        </w:numPr>
+        <w:jc w:val="both"/>
+        <w:rPr>
+          <w:rFonts w:ascii="Calibri" w:eastAsia="Calibri" w:hAnsi="Calibri" w:cs="Calibri"/>
+        </w:rPr>
+      </w:pPr>
+      <w:r>
+        <w:rPr>
+          <w:rFonts w:ascii="Calibri" w:eastAsia="Calibri" w:hAnsi="Calibri" w:cs="Calibri"/>
+        </w:rPr>
+        <w:t>Watch the “Open Source Basics” video by Sarah Moyle for Intel Software. The video uses “family cookies recipe” as a metaphor for the processes that FOSS communities use to collaborate.</w:t>
       </w:r>
     </w:p>
     <w:p>
@@ -1228,6 +1388,7 @@
           <w:b/>
           <w:color w:val="FF0000"/>
         </w:rPr>
+        <w:lastRenderedPageBreak/>
         <w:t>more diverse community</w:t>
       </w:r>
     </w:p>
@@ -1319,21 +1480,7 @@
           <w:rFonts w:ascii="Calibri" w:eastAsia="Calibri" w:hAnsi="Calibri" w:cs="Calibri"/>
           <w:b/>
         </w:rPr>
-        <w:t xml:space="preserve"> </w:t>
-      </w:r>
-      <w:r>
-        <w:rPr>
-          <w:rFonts w:ascii="Calibri" w:eastAsia="Calibri" w:hAnsi="Calibri" w:cs="Calibri"/>
-          <w:b/>
-        </w:rPr>
-        <w:t>Motivations</w:t>
-      </w:r>
-      <w:r>
-        <w:rPr>
-          <w:rFonts w:ascii="Calibri" w:eastAsia="Calibri" w:hAnsi="Calibri" w:cs="Calibri"/>
-          <w:b/>
-        </w:rPr>
-        <w:t xml:space="preserve"> and</w:t>
+        <w:t xml:space="preserve"> Motivations and</w:t>
       </w:r>
       <w:r>
         <w:rPr>
@@ -1359,8 +1506,8 @@
           <w:b/>
         </w:rPr>
       </w:pPr>
-      <w:bookmarkStart w:id="5" w:name="_heading=h.2et92p0" w:colFirst="0" w:colLast="0"/>
-      <w:bookmarkEnd w:id="5"/>
+      <w:bookmarkStart w:id="4" w:name="_heading=h.2et92p0" w:colFirst="0" w:colLast="0"/>
+      <w:bookmarkEnd w:id="4"/>
     </w:p>
     <w:p>
       <w:pPr>
@@ -1471,8 +1618,8 @@
                 <w:b/>
               </w:rPr>
             </w:pPr>
-            <w:bookmarkStart w:id="6" w:name="_heading=h.vx1227" w:colFirst="0" w:colLast="0"/>
-            <w:bookmarkEnd w:id="6"/>
+            <w:bookmarkStart w:id="5" w:name="_heading=h.vx1227" w:colFirst="0" w:colLast="0"/>
+            <w:bookmarkEnd w:id="5"/>
             <w:r>
               <w:rPr>
                 <w:rFonts w:ascii="Calibri" w:eastAsia="Calibri" w:hAnsi="Calibri" w:cs="Calibri"/>
@@ -3080,8 +3227,8 @@
                 <w:szCs w:val="22"/>
               </w:rPr>
             </w:pPr>
-            <w:bookmarkStart w:id="7" w:name="_heading=h.3fwokq0" w:colFirst="0" w:colLast="0"/>
-            <w:bookmarkEnd w:id="7"/>
+            <w:bookmarkStart w:id="6" w:name="_heading=h.3fwokq0" w:colFirst="0" w:colLast="0"/>
+            <w:bookmarkEnd w:id="6"/>
             <w:r>
               <w:rPr>
                 <w:rFonts w:ascii="Calibri" w:eastAsia="Calibri" w:hAnsi="Calibri" w:cs="Calibri"/>
@@ -3179,8 +3326,8 @@
                 <w:szCs w:val="22"/>
               </w:rPr>
             </w:pPr>
-            <w:bookmarkStart w:id="8" w:name="_heading=h.1v1yuxt" w:colFirst="0" w:colLast="0"/>
-            <w:bookmarkEnd w:id="8"/>
+            <w:bookmarkStart w:id="7" w:name="_heading=h.1v1yuxt" w:colFirst="0" w:colLast="0"/>
+            <w:bookmarkEnd w:id="7"/>
             <w:r>
               <w:rPr>
                 <w:rFonts w:ascii="Calibri" w:eastAsia="Calibri" w:hAnsi="Calibri" w:cs="Calibri"/>
@@ -3395,8 +3542,8 @@
                 <w:szCs w:val="22"/>
               </w:rPr>
             </w:pPr>
-            <w:bookmarkStart w:id="9" w:name="_heading=h.4f1mdlm" w:colFirst="0" w:colLast="0"/>
-            <w:bookmarkEnd w:id="9"/>
+            <w:bookmarkStart w:id="8" w:name="_heading=h.4f1mdlm" w:colFirst="0" w:colLast="0"/>
+            <w:bookmarkEnd w:id="8"/>
             <w:r>
               <w:rPr>
                 <w:rFonts w:ascii="Calibri" w:eastAsia="Calibri" w:hAnsi="Calibri" w:cs="Calibri"/>
@@ -3878,8 +4025,8 @@
           <w:color w:val="000000"/>
         </w:rPr>
       </w:pPr>
-      <w:bookmarkStart w:id="10" w:name="_heading=h.2u6wntf" w:colFirst="0" w:colLast="0"/>
-      <w:bookmarkEnd w:id="10"/>
+      <w:bookmarkStart w:id="9" w:name="_heading=h.2u6wntf" w:colFirst="0" w:colLast="0"/>
+      <w:bookmarkEnd w:id="9"/>
       <w:r>
         <w:rPr>
           <w:rFonts w:ascii="Calibri" w:eastAsia="Calibri" w:hAnsi="Calibri" w:cs="Calibri"/>
@@ -4064,8 +4211,8 @@
                 <w:szCs w:val="22"/>
               </w:rPr>
             </w:pPr>
-            <w:bookmarkStart w:id="11" w:name="_heading=h.19c6y18" w:colFirst="0" w:colLast="0"/>
-            <w:bookmarkEnd w:id="11"/>
+            <w:bookmarkStart w:id="10" w:name="_heading=h.19c6y18" w:colFirst="0" w:colLast="0"/>
+            <w:bookmarkEnd w:id="10"/>
             <w:r>
               <w:rPr>
                 <w:rFonts w:ascii="Calibri" w:eastAsia="Calibri" w:hAnsi="Calibri" w:cs="Calibri"/>
@@ -4161,8 +4308,8 @@
                 <w:szCs w:val="22"/>
               </w:rPr>
             </w:pPr>
-            <w:bookmarkStart w:id="12" w:name="_heading=h.3tbugp1" w:colFirst="0" w:colLast="0"/>
-            <w:bookmarkEnd w:id="12"/>
+            <w:bookmarkStart w:id="11" w:name="_heading=h.3tbugp1" w:colFirst="0" w:colLast="0"/>
+            <w:bookmarkEnd w:id="11"/>
             <w:r>
               <w:rPr>
                 <w:rFonts w:ascii="Calibri" w:eastAsia="Calibri" w:hAnsi="Calibri" w:cs="Calibri"/>
@@ -4186,8 +4333,8 @@
           <w:b/>
         </w:rPr>
       </w:pPr>
-      <w:bookmarkStart w:id="13" w:name="_heading=h.28h4qwu" w:colFirst="0" w:colLast="0"/>
-      <w:bookmarkEnd w:id="13"/>
+      <w:bookmarkStart w:id="12" w:name="_heading=h.28h4qwu" w:colFirst="0" w:colLast="0"/>
+      <w:bookmarkEnd w:id="12"/>
     </w:p>
     <w:p>
       <w:pPr>
@@ -4365,42 +4512,7 @@
           <w:rFonts w:ascii="Calibri" w:eastAsia="Calibri" w:hAnsi="Calibri" w:cs="Calibri"/>
           <w:color w:val="000000"/>
         </w:rPr>
-        <w:t xml:space="preserve">Discuss </w:t>
-      </w:r>
-      <w:r>
-        <w:rPr>
-          <w:rFonts w:ascii="Calibri" w:eastAsia="Calibri" w:hAnsi="Calibri" w:cs="Calibri"/>
-          <w:color w:val="000000"/>
-        </w:rPr>
-        <w:t>t</w:t>
-      </w:r>
-      <w:r>
-        <w:rPr>
-          <w:rFonts w:ascii="Calibri" w:eastAsia="Calibri" w:hAnsi="Calibri" w:cs="Calibri"/>
-          <w:color w:val="000000"/>
-        </w:rPr>
-        <w:t xml:space="preserve">he meaning of these words </w:t>
-      </w:r>
-      <w:r>
-        <w:rPr>
-          <w:rFonts w:ascii="Calibri" w:eastAsia="Calibri" w:hAnsi="Calibri" w:cs="Calibri"/>
-          <w:color w:val="000000"/>
-        </w:rPr>
-        <w:t>(</w:t>
-      </w:r>
-      <w:r>
-        <w:rPr>
-          <w:rFonts w:ascii="Calibri" w:eastAsia="Calibri" w:hAnsi="Calibri" w:cs="Calibri"/>
-          <w:color w:val="000000"/>
-        </w:rPr>
-        <w:t>Principles</w:t>
-      </w:r>
-      <w:r>
-        <w:rPr>
-          <w:rFonts w:ascii="Calibri" w:eastAsia="Calibri" w:hAnsi="Calibri" w:cs="Calibri"/>
-          <w:color w:val="000000"/>
-        </w:rPr>
-        <w:t xml:space="preserve">) and </w:t>
+        <w:t xml:space="preserve">Discuss the meaning of these words (Principles) and </w:t>
       </w:r>
       <w:r>
         <w:rPr>
@@ -5159,8 +5271,8 @@
           <w:color w:val="000000"/>
         </w:rPr>
       </w:pPr>
-      <w:bookmarkStart w:id="14" w:name="_heading=h.nmf14n" w:colFirst="0" w:colLast="0"/>
-      <w:bookmarkEnd w:id="14"/>
+      <w:bookmarkStart w:id="13" w:name="_heading=h.nmf14n" w:colFirst="0" w:colLast="0"/>
+      <w:bookmarkEnd w:id="13"/>
       <w:r>
         <w:rPr>
           <w:rFonts w:ascii="Calibri" w:eastAsia="Calibri" w:hAnsi="Calibri" w:cs="Calibri"/>
@@ -5320,8 +5432,8 @@
                 <w:szCs w:val="22"/>
               </w:rPr>
             </w:pPr>
-            <w:bookmarkStart w:id="15" w:name="_heading=h.37m2jsg" w:colFirst="0" w:colLast="0"/>
-            <w:bookmarkEnd w:id="15"/>
+            <w:bookmarkStart w:id="14" w:name="_heading=h.37m2jsg" w:colFirst="0" w:colLast="0"/>
+            <w:bookmarkEnd w:id="14"/>
             <w:r>
               <w:rPr>
                 <w:rFonts w:ascii="Calibri" w:eastAsia="Calibri" w:hAnsi="Calibri" w:cs="Calibri"/>
@@ -5438,8 +5550,8 @@
                 <w:szCs w:val="22"/>
               </w:rPr>
             </w:pPr>
-            <w:bookmarkStart w:id="16" w:name="_heading=h.1mrcu09" w:colFirst="0" w:colLast="0"/>
-            <w:bookmarkEnd w:id="16"/>
+            <w:bookmarkStart w:id="15" w:name="_heading=h.1mrcu09" w:colFirst="0" w:colLast="0"/>
+            <w:bookmarkEnd w:id="15"/>
             <w:r>
               <w:rPr>
                 <w:rFonts w:ascii="Calibri" w:eastAsia="Calibri" w:hAnsi="Calibri" w:cs="Calibri"/>
@@ -5468,8 +5580,8 @@
           <w:rFonts w:ascii="Calibri" w:eastAsia="Calibri" w:hAnsi="Calibri" w:cs="Calibri"/>
         </w:rPr>
       </w:pPr>
-      <w:bookmarkStart w:id="17" w:name="_heading=h.46r0co2" w:colFirst="0" w:colLast="0"/>
-      <w:bookmarkEnd w:id="17"/>
+      <w:bookmarkStart w:id="16" w:name="_heading=h.46r0co2" w:colFirst="0" w:colLast="0"/>
+      <w:bookmarkEnd w:id="16"/>
     </w:p>
     <w:p>
       <w:pPr>
@@ -5622,8 +5734,8 @@
                 <w:szCs w:val="22"/>
               </w:rPr>
             </w:pPr>
-            <w:bookmarkStart w:id="18" w:name="_heading=h.2lwamvv" w:colFirst="0" w:colLast="0"/>
-            <w:bookmarkEnd w:id="18"/>
+            <w:bookmarkStart w:id="17" w:name="_heading=h.2lwamvv" w:colFirst="0" w:colLast="0"/>
+            <w:bookmarkEnd w:id="17"/>
             <w:r>
               <w:rPr>
                 <w:rFonts w:ascii="Calibri" w:eastAsia="Calibri" w:hAnsi="Calibri" w:cs="Calibri"/>
@@ -5768,8 +5880,8 @@
           <w:rFonts w:ascii="Calibri" w:eastAsia="Calibri" w:hAnsi="Calibri" w:cs="Calibri"/>
         </w:rPr>
       </w:pPr>
-      <w:bookmarkStart w:id="19" w:name="_heading=h.111kx3o" w:colFirst="0" w:colLast="0"/>
-      <w:bookmarkEnd w:id="19"/>
+      <w:bookmarkStart w:id="18" w:name="_heading=h.111kx3o" w:colFirst="0" w:colLast="0"/>
+      <w:bookmarkEnd w:id="18"/>
     </w:p>
     <w:p>
       <w:pPr>
@@ -5792,8 +5904,8 @@
           <w:color w:val="000000"/>
         </w:rPr>
       </w:pPr>
-      <w:bookmarkStart w:id="20" w:name="_heading=h.3l18frh" w:colFirst="0" w:colLast="0"/>
-      <w:bookmarkEnd w:id="20"/>
+      <w:bookmarkStart w:id="19" w:name="_heading=h.3l18frh" w:colFirst="0" w:colLast="0"/>
+      <w:bookmarkEnd w:id="19"/>
       <w:r>
         <w:rPr>
           <w:rFonts w:ascii="Calibri" w:eastAsia="Calibri" w:hAnsi="Calibri" w:cs="Calibri"/>
@@ -6193,8 +6305,8 @@
                 <w:szCs w:val="22"/>
               </w:rPr>
             </w:pPr>
-            <w:bookmarkStart w:id="21" w:name="_heading=h.206ipza" w:colFirst="0" w:colLast="0"/>
-            <w:bookmarkEnd w:id="21"/>
+            <w:bookmarkStart w:id="20" w:name="_heading=h.206ipza" w:colFirst="0" w:colLast="0"/>
+            <w:bookmarkEnd w:id="20"/>
             <w:r>
               <w:rPr>
                 <w:rFonts w:ascii="Calibri" w:eastAsia="Calibri" w:hAnsi="Calibri" w:cs="Calibri"/>
@@ -6478,8 +6590,8 @@
                 <w:szCs w:val="22"/>
               </w:rPr>
             </w:pPr>
-            <w:bookmarkStart w:id="22" w:name="_heading=h.4k668n3" w:colFirst="0" w:colLast="0"/>
-            <w:bookmarkEnd w:id="22"/>
+            <w:bookmarkStart w:id="21" w:name="_heading=h.4k668n3" w:colFirst="0" w:colLast="0"/>
+            <w:bookmarkEnd w:id="21"/>
             <w:r>
               <w:rPr>
                 <w:rFonts w:ascii="Calibri" w:eastAsia="Calibri" w:hAnsi="Calibri" w:cs="Calibri"/>
@@ -6695,8 +6807,8 @@
                 <w:szCs w:val="22"/>
               </w:rPr>
             </w:pPr>
-            <w:bookmarkStart w:id="23" w:name="_heading=h.2zbgiuw" w:colFirst="0" w:colLast="0"/>
-            <w:bookmarkEnd w:id="23"/>
+            <w:bookmarkStart w:id="22" w:name="_heading=h.2zbgiuw" w:colFirst="0" w:colLast="0"/>
+            <w:bookmarkEnd w:id="22"/>
             <w:r>
               <w:rPr>
                 <w:rFonts w:ascii="Calibri" w:eastAsia="Calibri" w:hAnsi="Calibri" w:cs="Calibri"/>
@@ -6844,8 +6956,8 @@
                 <w:szCs w:val="22"/>
               </w:rPr>
             </w:pPr>
-            <w:bookmarkStart w:id="24" w:name="_heading=h.1egqt2p" w:colFirst="0" w:colLast="0"/>
-            <w:bookmarkEnd w:id="24"/>
+            <w:bookmarkStart w:id="23" w:name="_heading=h.1egqt2p" w:colFirst="0" w:colLast="0"/>
+            <w:bookmarkEnd w:id="23"/>
             <w:r>
               <w:rPr>
                 <w:rFonts w:ascii="Calibri" w:eastAsia="Calibri" w:hAnsi="Calibri" w:cs="Calibri"/>
@@ -6928,8 +7040,8 @@
                 <w:szCs w:val="22"/>
               </w:rPr>
             </w:pPr>
-            <w:bookmarkStart w:id="25" w:name="_heading=h.3ygebqi" w:colFirst="0" w:colLast="0"/>
-            <w:bookmarkEnd w:id="25"/>
+            <w:bookmarkStart w:id="24" w:name="_heading=h.3ygebqi" w:colFirst="0" w:colLast="0"/>
+            <w:bookmarkEnd w:id="24"/>
             <w:r>
               <w:rPr>
                 <w:rFonts w:ascii="Calibri" w:eastAsia="Calibri" w:hAnsi="Calibri" w:cs="Calibri"/>
@@ -7139,8 +7251,8 @@
                 <w:szCs w:val="22"/>
               </w:rPr>
             </w:pPr>
-            <w:bookmarkStart w:id="26" w:name="_heading=h.2dlolyb" w:colFirst="0" w:colLast="0"/>
-            <w:bookmarkEnd w:id="26"/>
+            <w:bookmarkStart w:id="25" w:name="_heading=h.2dlolyb" w:colFirst="0" w:colLast="0"/>
+            <w:bookmarkEnd w:id="25"/>
             <w:r>
               <w:rPr>
                 <w:rFonts w:ascii="Calibri" w:eastAsia="Calibri" w:hAnsi="Calibri" w:cs="Calibri"/>
@@ -7726,8 +7838,8 @@
                 <w:szCs w:val="22"/>
               </w:rPr>
             </w:pPr>
-            <w:bookmarkStart w:id="27" w:name="_heading=h.sqyw64" w:colFirst="0" w:colLast="0"/>
-            <w:bookmarkEnd w:id="27"/>
+            <w:bookmarkStart w:id="26" w:name="_heading=h.sqyw64" w:colFirst="0" w:colLast="0"/>
+            <w:bookmarkEnd w:id="26"/>
             <w:r>
               <w:rPr>
                 <w:rFonts w:ascii="Calibri" w:eastAsia="Calibri" w:hAnsi="Calibri" w:cs="Calibri"/>
@@ -8344,8 +8456,8 @@
           <w:szCs w:val="40"/>
         </w:rPr>
       </w:pPr>
-      <w:bookmarkStart w:id="28" w:name="_heading=h.3cqmetx" w:colFirst="0" w:colLast="0"/>
-      <w:bookmarkEnd w:id="28"/>
+      <w:bookmarkStart w:id="27" w:name="_heading=h.3cqmetx" w:colFirst="0" w:colLast="0"/>
+      <w:bookmarkEnd w:id="27"/>
       <w:r>
         <w:rPr>
           <w:rFonts w:ascii="Calibri" w:eastAsia="Calibri" w:hAnsi="Calibri" w:cs="Calibri"/>
@@ -8616,7 +8728,25 @@
             <w:color w:val="1155CC"/>
             <w:u w:val="single"/>
           </w:rPr>
-          <w:t>https://github.com/sugarlabs/sugar-docs</w:t>
+          <w:t>https://</w:t>
+        </w:r>
+        <w:bookmarkStart w:id="28" w:name="_GoBack"/>
+        <w:r>
+          <w:rPr>
+            <w:rFonts w:ascii="Calibri" w:eastAsia="Calibri" w:hAnsi="Calibri" w:cs="Calibri"/>
+            <w:color w:val="1155CC"/>
+            <w:u w:val="single"/>
+          </w:rPr>
+          <w:t>github</w:t>
+        </w:r>
+        <w:bookmarkEnd w:id="28"/>
+        <w:r>
+          <w:rPr>
+            <w:rFonts w:ascii="Calibri" w:eastAsia="Calibri" w:hAnsi="Calibri" w:cs="Calibri"/>
+            <w:color w:val="1155CC"/>
+            <w:u w:val="single"/>
+          </w:rPr>
+          <w:t>.com/sugarlabs/sugar-docs</w:t>
         </w:r>
       </w:hyperlink>
     </w:p>
@@ -10480,6 +10610,95 @@
     </w:lvl>
   </w:abstractNum>
   <w:abstractNum w:abstractNumId="5" w15:restartNumberingAfterBreak="0">
+    <w:nsid w:val="0DFE6F48"/>
+    <w:multiLevelType w:val="hybridMultilevel"/>
+    <w:tmpl w:val="5F20B988"/>
+    <w:lvl w:ilvl="0" w:tplc="0409000F">
+      <w:start w:val="1"/>
+      <w:numFmt w:val="decimal"/>
+      <w:lvlText w:val="%1."/>
+      <w:lvlJc w:val="left"/>
+      <w:pPr>
+        <w:ind w:left="720" w:hanging="360"/>
+      </w:pPr>
+      <w:rPr>
+        <w:rFonts w:hint="default"/>
+      </w:rPr>
+    </w:lvl>
+    <w:lvl w:ilvl="1" w:tplc="04090019" w:tentative="1">
+      <w:start w:val="1"/>
+      <w:numFmt w:val="lowerLetter"/>
+      <w:lvlText w:val="%2."/>
+      <w:lvlJc w:val="left"/>
+      <w:pPr>
+        <w:ind w:left="1440" w:hanging="360"/>
+      </w:pPr>
+    </w:lvl>
+    <w:lvl w:ilvl="2" w:tplc="0409001B" w:tentative="1">
+      <w:start w:val="1"/>
+      <w:numFmt w:val="lowerRoman"/>
+      <w:lvlText w:val="%3."/>
+      <w:lvlJc w:val="right"/>
+      <w:pPr>
+        <w:ind w:left="2160" w:hanging="180"/>
+      </w:pPr>
+    </w:lvl>
+    <w:lvl w:ilvl="3" w:tplc="0409000F" w:tentative="1">
+      <w:start w:val="1"/>
+      <w:numFmt w:val="decimal"/>
+      <w:lvlText w:val="%4."/>
+      <w:lvlJc w:val="left"/>
+      <w:pPr>
+        <w:ind w:left="2880" w:hanging="360"/>
+      </w:pPr>
+    </w:lvl>
+    <w:lvl w:ilvl="4" w:tplc="04090019" w:tentative="1">
+      <w:start w:val="1"/>
+      <w:numFmt w:val="lowerLetter"/>
+      <w:lvlText w:val="%5."/>
+      <w:lvlJc w:val="left"/>
+      <w:pPr>
+        <w:ind w:left="3600" w:hanging="360"/>
+      </w:pPr>
+    </w:lvl>
+    <w:lvl w:ilvl="5" w:tplc="0409001B" w:tentative="1">
+      <w:start w:val="1"/>
+      <w:numFmt w:val="lowerRoman"/>
+      <w:lvlText w:val="%6."/>
+      <w:lvlJc w:val="right"/>
+      <w:pPr>
+        <w:ind w:left="4320" w:hanging="180"/>
+      </w:pPr>
+    </w:lvl>
+    <w:lvl w:ilvl="6" w:tplc="0409000F" w:tentative="1">
+      <w:start w:val="1"/>
+      <w:numFmt w:val="decimal"/>
+      <w:lvlText w:val="%7."/>
+      <w:lvlJc w:val="left"/>
+      <w:pPr>
+        <w:ind w:left="5040" w:hanging="360"/>
+      </w:pPr>
+    </w:lvl>
+    <w:lvl w:ilvl="7" w:tplc="04090019" w:tentative="1">
+      <w:start w:val="1"/>
+      <w:numFmt w:val="lowerLetter"/>
+      <w:lvlText w:val="%8."/>
+      <w:lvlJc w:val="left"/>
+      <w:pPr>
+        <w:ind w:left="5760" w:hanging="360"/>
+      </w:pPr>
+    </w:lvl>
+    <w:lvl w:ilvl="8" w:tplc="0409001B" w:tentative="1">
+      <w:start w:val="1"/>
+      <w:numFmt w:val="lowerRoman"/>
+      <w:lvlText w:val="%9."/>
+      <w:lvlJc w:val="right"/>
+      <w:pPr>
+        <w:ind w:left="6480" w:hanging="180"/>
+      </w:pPr>
+    </w:lvl>
+  </w:abstractNum>
+  <w:abstractNum w:abstractNumId="6" w15:restartNumberingAfterBreak="0">
     <w:nsid w:val="11371238"/>
     <w:multiLevelType w:val="multilevel"/>
     <w:tmpl w:val="556CA6E0"/>
@@ -10592,7 +10811,7 @@
       </w:rPr>
     </w:lvl>
   </w:abstractNum>
-  <w:abstractNum w:abstractNumId="6" w15:restartNumberingAfterBreak="0">
+  <w:abstractNum w:abstractNumId="7" w15:restartNumberingAfterBreak="0">
     <w:nsid w:val="160E4970"/>
     <w:multiLevelType w:val="multilevel"/>
     <w:tmpl w:val="0E3C5804"/>
@@ -10681,7 +10900,7 @@
       </w:pPr>
     </w:lvl>
   </w:abstractNum>
-  <w:abstractNum w:abstractNumId="7" w15:restartNumberingAfterBreak="0">
+  <w:abstractNum w:abstractNumId="8" w15:restartNumberingAfterBreak="0">
     <w:nsid w:val="1E2D5FC4"/>
     <w:multiLevelType w:val="multilevel"/>
     <w:tmpl w:val="3758891E"/>
@@ -10795,7 +11014,7 @@
       </w:rPr>
     </w:lvl>
   </w:abstractNum>
-  <w:abstractNum w:abstractNumId="8" w15:restartNumberingAfterBreak="0">
+  <w:abstractNum w:abstractNumId="9" w15:restartNumberingAfterBreak="0">
     <w:nsid w:val="38926A9B"/>
     <w:multiLevelType w:val="hybridMultilevel"/>
     <w:tmpl w:val="1268848C"/>
@@ -10909,7 +11128,7 @@
       </w:rPr>
     </w:lvl>
   </w:abstractNum>
-  <w:abstractNum w:abstractNumId="9" w15:restartNumberingAfterBreak="0">
+  <w:abstractNum w:abstractNumId="10" w15:restartNumberingAfterBreak="0">
     <w:nsid w:val="3CAE29E4"/>
     <w:multiLevelType w:val="multilevel"/>
     <w:tmpl w:val="B540E6DC"/>
@@ -11022,7 +11241,7 @@
       </w:rPr>
     </w:lvl>
   </w:abstractNum>
-  <w:abstractNum w:abstractNumId="10" w15:restartNumberingAfterBreak="0">
+  <w:abstractNum w:abstractNumId="11" w15:restartNumberingAfterBreak="0">
     <w:nsid w:val="42D11B5C"/>
     <w:multiLevelType w:val="multilevel"/>
     <w:tmpl w:val="9162D0EA"/>
@@ -11135,7 +11354,98 @@
       </w:rPr>
     </w:lvl>
   </w:abstractNum>
-  <w:abstractNum w:abstractNumId="11" w15:restartNumberingAfterBreak="0">
+  <w:abstractNum w:abstractNumId="12" w15:restartNumberingAfterBreak="0">
+    <w:nsid w:val="48134C9C"/>
+    <w:multiLevelType w:val="hybridMultilevel"/>
+    <w:tmpl w:val="F10867D4"/>
+    <w:lvl w:ilvl="0" w:tplc="CCDA68D0">
+      <w:start w:val="1"/>
+      <w:numFmt w:val="decimal"/>
+      <w:lvlText w:val="%1-"/>
+      <w:lvlJc w:val="left"/>
+      <w:pPr>
+        <w:ind w:left="720" w:hanging="360"/>
+      </w:pPr>
+      <w:rPr>
+        <w:rFonts w:hint="default"/>
+        <w:b/>
+        <w:bCs/>
+      </w:rPr>
+    </w:lvl>
+    <w:lvl w:ilvl="1" w:tplc="04090019" w:tentative="1">
+      <w:start w:val="1"/>
+      <w:numFmt w:val="lowerLetter"/>
+      <w:lvlText w:val="%2."/>
+      <w:lvlJc w:val="left"/>
+      <w:pPr>
+        <w:ind w:left="1440" w:hanging="360"/>
+      </w:pPr>
+    </w:lvl>
+    <w:lvl w:ilvl="2" w:tplc="0409001B" w:tentative="1">
+      <w:start w:val="1"/>
+      <w:numFmt w:val="lowerRoman"/>
+      <w:lvlText w:val="%3."/>
+      <w:lvlJc w:val="right"/>
+      <w:pPr>
+        <w:ind w:left="2160" w:hanging="180"/>
+      </w:pPr>
+    </w:lvl>
+    <w:lvl w:ilvl="3" w:tplc="0409000F" w:tentative="1">
+      <w:start w:val="1"/>
+      <w:numFmt w:val="decimal"/>
+      <w:lvlText w:val="%4."/>
+      <w:lvlJc w:val="left"/>
+      <w:pPr>
+        <w:ind w:left="2880" w:hanging="360"/>
+      </w:pPr>
+    </w:lvl>
+    <w:lvl w:ilvl="4" w:tplc="04090019" w:tentative="1">
+      <w:start w:val="1"/>
+      <w:numFmt w:val="lowerLetter"/>
+      <w:lvlText w:val="%5."/>
+      <w:lvlJc w:val="left"/>
+      <w:pPr>
+        <w:ind w:left="3600" w:hanging="360"/>
+      </w:pPr>
+    </w:lvl>
+    <w:lvl w:ilvl="5" w:tplc="0409001B" w:tentative="1">
+      <w:start w:val="1"/>
+      <w:numFmt w:val="lowerRoman"/>
+      <w:lvlText w:val="%6."/>
+      <w:lvlJc w:val="right"/>
+      <w:pPr>
+        <w:ind w:left="4320" w:hanging="180"/>
+      </w:pPr>
+    </w:lvl>
+    <w:lvl w:ilvl="6" w:tplc="0409000F" w:tentative="1">
+      <w:start w:val="1"/>
+      <w:numFmt w:val="decimal"/>
+      <w:lvlText w:val="%7."/>
+      <w:lvlJc w:val="left"/>
+      <w:pPr>
+        <w:ind w:left="5040" w:hanging="360"/>
+      </w:pPr>
+    </w:lvl>
+    <w:lvl w:ilvl="7" w:tplc="04090019" w:tentative="1">
+      <w:start w:val="1"/>
+      <w:numFmt w:val="lowerLetter"/>
+      <w:lvlText w:val="%8."/>
+      <w:lvlJc w:val="left"/>
+      <w:pPr>
+        <w:ind w:left="5760" w:hanging="360"/>
+      </w:pPr>
+    </w:lvl>
+    <w:lvl w:ilvl="8" w:tplc="0409001B" w:tentative="1">
+      <w:start w:val="1"/>
+      <w:numFmt w:val="lowerRoman"/>
+      <w:lvlText w:val="%9."/>
+      <w:lvlJc w:val="right"/>
+      <w:pPr>
+        <w:ind w:left="6480" w:hanging="180"/>
+      </w:pPr>
+    </w:lvl>
+  </w:abstractNum>
+  <w:abstractNum w:abstractNumId="13" w15:restartNumberingAfterBreak="0">
     <w:nsid w:val="4C453DA9"/>
     <w:multiLevelType w:val="multilevel"/>
     <w:tmpl w:val="70A27D1C"/>
@@ -11224,7 +11534,120 @@
       </w:pPr>
     </w:lvl>
   </w:abstractNum>
-  <w:abstractNum w:abstractNumId="12" w15:restartNumberingAfterBreak="0">
+  <w:abstractNum w:abstractNumId="14" w15:restartNumberingAfterBreak="0">
+    <w:nsid w:val="4FD85E2E"/>
+    <w:multiLevelType w:val="hybridMultilevel"/>
+    <w:tmpl w:val="CB4821DE"/>
+    <w:lvl w:ilvl="0" w:tplc="04090001">
+      <w:start w:val="1"/>
+      <w:numFmt w:val="bullet"/>
+      <w:lvlText w:val=""/>
+      <w:lvlJc w:val="left"/>
+      <w:pPr>
+        <w:ind w:left="1440" w:hanging="360"/>
+      </w:pPr>
+      <w:rPr>
+        <w:rFonts w:ascii="Symbol" w:hAnsi="Symbol" w:hint="default"/>
+      </w:rPr>
+    </w:lvl>
+    <w:lvl w:ilvl="1" w:tplc="04090003" w:tentative="1">
+      <w:start w:val="1"/>
+      <w:numFmt w:val="bullet"/>
+      <w:lvlText w:val="o"/>
+      <w:lvlJc w:val="left"/>
+      <w:pPr>
+        <w:ind w:left="2160" w:hanging="360"/>
+      </w:pPr>
+      <w:rPr>
+        <w:rFonts w:ascii="Courier New" w:hAnsi="Courier New" w:cs="Courier New" w:hint="default"/>
+      </w:rPr>
+    </w:lvl>
+    <w:lvl w:ilvl="2" w:tplc="04090005" w:tentative="1">
+      <w:start w:val="1"/>
+      <w:numFmt w:val="bullet"/>
+      <w:lvlText w:val=""/>
+      <w:lvlJc w:val="left"/>
+      <w:pPr>
+        <w:ind w:left="2880" w:hanging="360"/>
+      </w:pPr>
+      <w:rPr>
+        <w:rFonts w:ascii="Wingdings" w:hAnsi="Wingdings" w:hint="default"/>
+      </w:rPr>
+    </w:lvl>
+    <w:lvl w:ilvl="3" w:tplc="04090001" w:tentative="1">
+      <w:start w:val="1"/>
+      <w:numFmt w:val="bullet"/>
+      <w:lvlText w:val=""/>
+      <w:lvlJc w:val="left"/>
+      <w:pPr>
+        <w:ind w:left="3600" w:hanging="360"/>
+      </w:pPr>
+      <w:rPr>
+        <w:rFonts w:ascii="Symbol" w:hAnsi="Symbol" w:hint="default"/>
+      </w:rPr>
+    </w:lvl>
+    <w:lvl w:ilvl="4" w:tplc="04090003" w:tentative="1">
+      <w:start w:val="1"/>
+      <w:numFmt w:val="bullet"/>
+      <w:lvlText w:val="o"/>
+      <w:lvlJc w:val="left"/>
+      <w:pPr>
+        <w:ind w:left="4320" w:hanging="360"/>
+      </w:pPr>
+      <w:rPr>
+        <w:rFonts w:ascii="Courier New" w:hAnsi="Courier New" w:cs="Courier New" w:hint="default"/>
+      </w:rPr>
+    </w:lvl>
+    <w:lvl w:ilvl="5" w:tplc="04090005" w:tentative="1">
+      <w:start w:val="1"/>
+      <w:numFmt w:val="bullet"/>
+      <w:lvlText w:val=""/>
+      <w:lvlJc w:val="left"/>
+      <w:pPr>
+        <w:ind w:left="5040" w:hanging="360"/>
+      </w:pPr>
+      <w:rPr>
+        <w:rFonts w:ascii="Wingdings" w:hAnsi="Wingdings" w:hint="default"/>
+      </w:rPr>
+    </w:lvl>
+    <w:lvl w:ilvl="6" w:tplc="04090001" w:tentative="1">
+      <w:start w:val="1"/>
+      <w:numFmt w:val="bullet"/>
+      <w:lvlText w:val=""/>
+      <w:lvlJc w:val="left"/>
+      <w:pPr>
+        <w:ind w:left="5760" w:hanging="360"/>
+      </w:pPr>
+      <w:rPr>
+        <w:rFonts w:ascii="Symbol" w:hAnsi="Symbol" w:hint="default"/>
+      </w:rPr>
+    </w:lvl>
+    <w:lvl w:ilvl="7" w:tplc="04090003" w:tentative="1">
+      <w:start w:val="1"/>
+      <w:numFmt w:val="bullet"/>
+      <w:lvlText w:val="o"/>
+      <w:lvlJc w:val="left"/>
+      <w:pPr>
+        <w:ind w:left="6480" w:hanging="360"/>
+      </w:pPr>
+      <w:rPr>
+        <w:rFonts w:ascii="Courier New" w:hAnsi="Courier New" w:cs="Courier New" w:hint="default"/>
+      </w:rPr>
+    </w:lvl>
+    <w:lvl w:ilvl="8" w:tplc="04090005" w:tentative="1">
+      <w:start w:val="1"/>
+      <w:numFmt w:val="bullet"/>
+      <w:lvlText w:val=""/>
+      <w:lvlJc w:val="left"/>
+      <w:pPr>
+        <w:ind w:left="7200" w:hanging="360"/>
+      </w:pPr>
+      <w:rPr>
+        <w:rFonts w:ascii="Wingdings" w:hAnsi="Wingdings" w:hint="default"/>
+      </w:rPr>
+    </w:lvl>
+  </w:abstractNum>
+  <w:abstractNum w:abstractNumId="15" w15:restartNumberingAfterBreak="0">
     <w:nsid w:val="53634C46"/>
     <w:multiLevelType w:val="hybridMultilevel"/>
     <w:tmpl w:val="42A079D2"/>
@@ -11338,7 +11761,7 @@
       </w:rPr>
     </w:lvl>
   </w:abstractNum>
-  <w:abstractNum w:abstractNumId="13" w15:restartNumberingAfterBreak="0">
+  <w:abstractNum w:abstractNumId="16" w15:restartNumberingAfterBreak="0">
     <w:nsid w:val="5730028E"/>
     <w:multiLevelType w:val="hybridMultilevel"/>
     <w:tmpl w:val="6004D442"/>
@@ -11433,7 +11856,7 @@
       </w:pPr>
     </w:lvl>
   </w:abstractNum>
-  <w:abstractNum w:abstractNumId="14" w15:restartNumberingAfterBreak="0">
+  <w:abstractNum w:abstractNumId="17" w15:restartNumberingAfterBreak="0">
     <w:nsid w:val="582723F6"/>
     <w:multiLevelType w:val="multilevel"/>
     <w:tmpl w:val="BA06180A"/>
@@ -11582,7 +12005,120 @@
       </w:rPr>
     </w:lvl>
   </w:abstractNum>
-  <w:abstractNum w:abstractNumId="15" w15:restartNumberingAfterBreak="0">
+  <w:abstractNum w:abstractNumId="18" w15:restartNumberingAfterBreak="0">
+    <w:nsid w:val="59653F0A"/>
+    <w:multiLevelType w:val="hybridMultilevel"/>
+    <w:tmpl w:val="2EB2AF7E"/>
+    <w:lvl w:ilvl="0" w:tplc="04090001">
+      <w:start w:val="1"/>
+      <w:numFmt w:val="bullet"/>
+      <w:lvlText w:val=""/>
+      <w:lvlJc w:val="left"/>
+      <w:pPr>
+        <w:ind w:left="720" w:hanging="360"/>
+      </w:pPr>
+      <w:rPr>
+        <w:rFonts w:ascii="Symbol" w:hAnsi="Symbol" w:hint="default"/>
+      </w:rPr>
+    </w:lvl>
+    <w:lvl w:ilvl="1" w:tplc="04090003" w:tentative="1">
+      <w:start w:val="1"/>
+      <w:numFmt w:val="bullet"/>
+      <w:lvlText w:val="o"/>
+      <w:lvlJc w:val="left"/>
+      <w:pPr>
+        <w:ind w:left="1440" w:hanging="360"/>
+      </w:pPr>
+      <w:rPr>
+        <w:rFonts w:ascii="Courier New" w:hAnsi="Courier New" w:cs="Courier New" w:hint="default"/>
+      </w:rPr>
+    </w:lvl>
+    <w:lvl w:ilvl="2" w:tplc="04090005" w:tentative="1">
+      <w:start w:val="1"/>
+      <w:numFmt w:val="bullet"/>
+      <w:lvlText w:val=""/>
+      <w:lvlJc w:val="left"/>
+      <w:pPr>
+        <w:ind w:left="2160" w:hanging="360"/>
+      </w:pPr>
+      <w:rPr>
+        <w:rFonts w:ascii="Wingdings" w:hAnsi="Wingdings" w:hint="default"/>
+      </w:rPr>
+    </w:lvl>
+    <w:lvl w:ilvl="3" w:tplc="04090001" w:tentative="1">
+      <w:start w:val="1"/>
+      <w:numFmt w:val="bullet"/>
+      <w:lvlText w:val=""/>
+      <w:lvlJc w:val="left"/>
+      <w:pPr>
+        <w:ind w:left="2880" w:hanging="360"/>
+      </w:pPr>
+      <w:rPr>
+        <w:rFonts w:ascii="Symbol" w:hAnsi="Symbol" w:hint="default"/>
+      </w:rPr>
+    </w:lvl>
+    <w:lvl w:ilvl="4" w:tplc="04090003" w:tentative="1">
+      <w:start w:val="1"/>
+      <w:numFmt w:val="bullet"/>
+      <w:lvlText w:val="o"/>
+      <w:lvlJc w:val="left"/>
+      <w:pPr>
+        <w:ind w:left="3600" w:hanging="360"/>
+      </w:pPr>
+      <w:rPr>
+        <w:rFonts w:ascii="Courier New" w:hAnsi="Courier New" w:cs="Courier New" w:hint="default"/>
+      </w:rPr>
+    </w:lvl>
+    <w:lvl w:ilvl="5" w:tplc="04090005" w:tentative="1">
+      <w:start w:val="1"/>
+      <w:numFmt w:val="bullet"/>
+      <w:lvlText w:val=""/>
+      <w:lvlJc w:val="left"/>
+      <w:pPr>
+        <w:ind w:left="4320" w:hanging="360"/>
+      </w:pPr>
+      <w:rPr>
+        <w:rFonts w:ascii="Wingdings" w:hAnsi="Wingdings" w:hint="default"/>
+      </w:rPr>
+    </w:lvl>
+    <w:lvl w:ilvl="6" w:tplc="04090001" w:tentative="1">
+      <w:start w:val="1"/>
+      <w:numFmt w:val="bullet"/>
+      <w:lvlText w:val=""/>
+      <w:lvlJc w:val="left"/>
+      <w:pPr>
+        <w:ind w:left="5040" w:hanging="360"/>
+      </w:pPr>
+      <w:rPr>
+        <w:rFonts w:ascii="Symbol" w:hAnsi="Symbol" w:hint="default"/>
+      </w:rPr>
+    </w:lvl>
+    <w:lvl w:ilvl="7" w:tplc="04090003" w:tentative="1">
+      <w:start w:val="1"/>
+      <w:numFmt w:val="bullet"/>
+      <w:lvlText w:val="o"/>
+      <w:lvlJc w:val="left"/>
+      <w:pPr>
+        <w:ind w:left="5760" w:hanging="360"/>
+      </w:pPr>
+      <w:rPr>
+        <w:rFonts w:ascii="Courier New" w:hAnsi="Courier New" w:cs="Courier New" w:hint="default"/>
+      </w:rPr>
+    </w:lvl>
+    <w:lvl w:ilvl="8" w:tplc="04090005" w:tentative="1">
+      <w:start w:val="1"/>
+      <w:numFmt w:val="bullet"/>
+      <w:lvlText w:val=""/>
+      <w:lvlJc w:val="left"/>
+      <w:pPr>
+        <w:ind w:left="6480" w:hanging="360"/>
+      </w:pPr>
+      <w:rPr>
+        <w:rFonts w:ascii="Wingdings" w:hAnsi="Wingdings" w:hint="default"/>
+      </w:rPr>
+    </w:lvl>
+  </w:abstractNum>
+  <w:abstractNum w:abstractNumId="19" w15:restartNumberingAfterBreak="0">
     <w:nsid w:val="64F96522"/>
     <w:multiLevelType w:val="hybridMultilevel"/>
     <w:tmpl w:val="1750B91C"/>
@@ -11695,7 +12231,7 @@
       </w:rPr>
     </w:lvl>
   </w:abstractNum>
-  <w:abstractNum w:abstractNumId="16" w15:restartNumberingAfterBreak="0">
+  <w:abstractNum w:abstractNumId="20" w15:restartNumberingAfterBreak="0">
     <w:nsid w:val="7161661E"/>
     <w:multiLevelType w:val="multilevel"/>
     <w:tmpl w:val="AB987796"/>
@@ -11809,7 +12345,7 @@
       </w:rPr>
     </w:lvl>
   </w:abstractNum>
-  <w:abstractNum w:abstractNumId="17" w15:restartNumberingAfterBreak="0">
+  <w:abstractNum w:abstractNumId="21" w15:restartNumberingAfterBreak="0">
     <w:nsid w:val="722D78D8"/>
     <w:multiLevelType w:val="multilevel"/>
     <w:tmpl w:val="6E869E82"/>
@@ -11929,52 +12465,64 @@
     <w:abstractNumId w:val="2"/>
   </w:num>
   <w:num w:numId="3">
+    <w:abstractNumId w:val="13"/>
+  </w:num>
+  <w:num w:numId="4">
+    <w:abstractNumId w:val="7"/>
+  </w:num>
+  <w:num w:numId="5">
+    <w:abstractNumId w:val="20"/>
+  </w:num>
+  <w:num w:numId="6">
+    <w:abstractNumId w:val="8"/>
+  </w:num>
+  <w:num w:numId="7">
+    <w:abstractNumId w:val="21"/>
+  </w:num>
+  <w:num w:numId="8">
     <w:abstractNumId w:val="11"/>
   </w:num>
-  <w:num w:numId="4">
+  <w:num w:numId="9">
     <w:abstractNumId w:val="6"/>
   </w:num>
-  <w:num w:numId="5">
-    <w:abstractNumId w:val="16"/>
-  </w:num>
-  <w:num w:numId="6">
-    <w:abstractNumId w:val="7"/>
-  </w:num>
-  <w:num w:numId="7">
-    <w:abstractNumId w:val="17"/>
-  </w:num>
-  <w:num w:numId="8">
+  <w:num w:numId="10">
     <w:abstractNumId w:val="10"/>
-  </w:num>
-  <w:num w:numId="9">
-    <w:abstractNumId w:val="5"/>
-  </w:num>
-  <w:num w:numId="10">
-    <w:abstractNumId w:val="9"/>
   </w:num>
   <w:num w:numId="11">
     <w:abstractNumId w:val="4"/>
   </w:num>
   <w:num w:numId="12">
-    <w:abstractNumId w:val="13"/>
+    <w:abstractNumId w:val="16"/>
   </w:num>
   <w:num w:numId="13">
     <w:abstractNumId w:val="1"/>
   </w:num>
   <w:num w:numId="14">
-    <w:abstractNumId w:val="15"/>
+    <w:abstractNumId w:val="19"/>
   </w:num>
   <w:num w:numId="15">
     <w:abstractNumId w:val="0"/>
   </w:num>
   <w:num w:numId="16">
-    <w:abstractNumId w:val="12"/>
+    <w:abstractNumId w:val="15"/>
   </w:num>
   <w:num w:numId="17">
+    <w:abstractNumId w:val="17"/>
+  </w:num>
+  <w:num w:numId="18">
+    <w:abstractNumId w:val="9"/>
+  </w:num>
+  <w:num w:numId="19">
+    <w:abstractNumId w:val="18"/>
+  </w:num>
+  <w:num w:numId="20">
     <w:abstractNumId w:val="14"/>
   </w:num>
-  <w:num w:numId="18">
-    <w:abstractNumId w:val="8"/>
+  <w:num w:numId="21">
+    <w:abstractNumId w:val="5"/>
+  </w:num>
+  <w:num w:numId="22">
+    <w:abstractNumId w:val="12"/>
   </w:num>
 </w:numbering>
 </file>
@@ -12490,6 +13038,7 @@
   <w:style w:type="character" w:default="1" w:styleId="DefaultParagraphFont">
     <w:name w:val="Default Paragraph Font"/>
     <w:uiPriority w:val="1"/>
+    <w:semiHidden/>
     <w:unhideWhenUsed/>
   </w:style>
   <w:style w:type="table" w:default="1" w:styleId="TableNormal">

</xml_diff>